<commit_message>
Separate upd receiver from sender
</commit_message>
<xml_diff>
--- a/doc/diagrams.docx
+++ b/doc/diagrams.docx
@@ -10,9 +10,9 @@
         </w:rPr>
         <w:drawing>
           <wp:inline distT="0" distB="0" distL="0" distR="0">
-            <wp:extent cx="5507355" cy="3604260"/>
-            <wp:effectExtent l="0" t="0" r="0" b="0"/>
-            <wp:docPr id="1" name="Рисунок 1" descr="C:\Users\Mikhail\Downloads\SADT Level0.png"/>
+            <wp:extent cx="5509895" cy="3609975"/>
+            <wp:effectExtent l="0" t="0" r="0" b="9525"/>
+            <wp:docPr id="15" name="Рисунок 15" descr="C:\Users\Mikhail\Downloads\SADT Level0 (3).png"/>
             <wp:cNvGraphicFramePr>
               <a:graphicFrameLocks xmlns:a="http://schemas.openxmlformats.org/drawingml/2006/main" noChangeAspect="1"/>
             </wp:cNvGraphicFramePr>
@@ -20,13 +20,13 @@
               <a:graphicData uri="http://schemas.openxmlformats.org/drawingml/2006/picture">
                 <pic:pic xmlns:pic="http://schemas.openxmlformats.org/drawingml/2006/picture">
                   <pic:nvPicPr>
-                    <pic:cNvPr id="0" name="Picture 1" descr="C:\Users\Mikhail\Downloads\SADT Level0.png"/>
+                    <pic:cNvPr id="0" name="Picture 8" descr="C:\Users\Mikhail\Downloads\SADT Level0 (3).png"/>
                     <pic:cNvPicPr>
                       <a:picLocks noChangeAspect="1" noChangeArrowheads="1"/>
                     </pic:cNvPicPr>
                   </pic:nvPicPr>
                   <pic:blipFill>
-                    <a:blip r:embed="rId4">
+                    <a:blip r:embed="rId6">
                       <a:extLst>
                         <a:ext uri="{28A0092B-C50C-407E-A947-70E740481C1C}">
                           <a14:useLocalDpi xmlns:a14="http://schemas.microsoft.com/office/drawing/2010/main" val="0"/>
@@ -41,7 +41,7 @@
                   <pic:spPr bwMode="auto">
                     <a:xfrm>
                       <a:off x="0" y="0"/>
-                      <a:ext cx="5507355" cy="3604260"/>
+                      <a:ext cx="5509895" cy="3609975"/>
                     </a:xfrm>
                     <a:prstGeom prst="rect">
                       <a:avLst/>
@@ -112,10 +112,10 @@
         </w:rPr>
         <w:lastRenderedPageBreak/>
         <w:drawing>
-          <wp:inline distT="0" distB="0" distL="0" distR="0" wp14:anchorId="305B1D13" wp14:editId="327720EB">
-            <wp:extent cx="8920716" cy="5478973"/>
-            <wp:effectExtent l="0" t="0" r="0" b="7620"/>
-            <wp:docPr id="2" name="Рисунок 2" descr="C:\Users\Mikhail\Downloads\SADT Level1.png"/>
+          <wp:inline distT="0" distB="0" distL="0" distR="0">
+            <wp:extent cx="9131935" cy="5628640"/>
+            <wp:effectExtent l="0" t="0" r="0" b="0"/>
+            <wp:docPr id="14" name="Рисунок 14" descr="C:\Users\Mikhail\Downloads\SADT Level1 (4).png"/>
             <wp:cNvGraphicFramePr>
               <a:graphicFrameLocks xmlns:a="http://schemas.openxmlformats.org/drawingml/2006/main" noChangeAspect="1"/>
             </wp:cNvGraphicFramePr>
@@ -123,13 +123,13 @@
               <a:graphicData uri="http://schemas.openxmlformats.org/drawingml/2006/picture">
                 <pic:pic xmlns:pic="http://schemas.openxmlformats.org/drawingml/2006/picture">
                   <pic:nvPicPr>
-                    <pic:cNvPr id="0" name="Picture 2" descr="C:\Users\Mikhail\Downloads\SADT Level1.png"/>
+                    <pic:cNvPr id="0" name="Picture 7" descr="C:\Users\Mikhail\Downloads\SADT Level1 (4).png"/>
                     <pic:cNvPicPr>
                       <a:picLocks noChangeAspect="1" noChangeArrowheads="1"/>
                     </pic:cNvPicPr>
                   </pic:nvPicPr>
                   <pic:blipFill>
-                    <a:blip r:embed="rId5">
+                    <a:blip r:embed="rId7">
                       <a:extLst>
                         <a:ext uri="{28A0092B-C50C-407E-A947-70E740481C1C}">
                           <a14:useLocalDpi xmlns:a14="http://schemas.microsoft.com/office/drawing/2010/main" val="0"/>
@@ -144,7 +144,7 @@
                   <pic:spPr bwMode="auto">
                     <a:xfrm>
                       <a:off x="0" y="0"/>
-                      <a:ext cx="8948300" cy="5495915"/>
+                      <a:ext cx="9131935" cy="5628640"/>
                     </a:xfrm>
                     <a:prstGeom prst="rect">
                       <a:avLst/>
@@ -927,25 +927,7 @@
                 <w:sz w:val="28"/>
                 <w:szCs w:val="28"/>
               </w:rPr>
-              <w:t xml:space="preserve">Начинается при запросе на позицию либо по указанной </w:t>
-            </w:r>
-            <w:proofErr w:type="gramStart"/>
-            <w:r>
-              <w:rPr>
-                <w:rFonts w:ascii="Times New Roman" w:hAnsi="Times New Roman" w:cs="Times New Roman"/>
-                <w:sz w:val="28"/>
-                <w:szCs w:val="28"/>
-              </w:rPr>
-              <w:t>конфигурации</w:t>
-            </w:r>
-            <w:proofErr w:type="gramEnd"/>
-            <w:r>
-              <w:rPr>
-                <w:rFonts w:ascii="Times New Roman" w:hAnsi="Times New Roman" w:cs="Times New Roman"/>
-                <w:sz w:val="28"/>
-                <w:szCs w:val="28"/>
-              </w:rPr>
-              <w:t xml:space="preserve"> либо по запросу пользователя</w:t>
+              <w:t xml:space="preserve">Начинается при запросе на позицию </w:t>
             </w:r>
           </w:p>
         </w:tc>
@@ -1053,14 +1035,6 @@
                 <w:szCs w:val="28"/>
               </w:rPr>
               <w:t>екущий запрос</w:t>
-            </w:r>
-            <w:r>
-              <w:rPr>
-                <w:rFonts w:ascii="Times New Roman" w:hAnsi="Times New Roman" w:cs="Times New Roman"/>
-                <w:sz w:val="28"/>
-                <w:szCs w:val="28"/>
-              </w:rPr>
-              <w:t>, конфигурация</w:t>
             </w:r>
           </w:p>
         </w:tc>
@@ -1428,15 +1402,7 @@
                 <w:sz w:val="28"/>
                 <w:szCs w:val="28"/>
               </w:rPr>
-              <w:t>приложение</w:t>
-            </w:r>
-            <w:r>
-              <w:rPr>
-                <w:rFonts w:ascii="Times New Roman" w:hAnsi="Times New Roman" w:cs="Times New Roman"/>
-                <w:sz w:val="28"/>
-                <w:szCs w:val="28"/>
-              </w:rPr>
-              <w:t xml:space="preserve"> и </w:t>
+              <w:t xml:space="preserve">приложение и </w:t>
             </w:r>
             <w:proofErr w:type="spellStart"/>
             <w:r>
@@ -1489,7 +1455,6 @@
           <w:sz w:val="28"/>
           <w:szCs w:val="28"/>
         </w:rPr>
-        <w:lastRenderedPageBreak/>
         <w:t xml:space="preserve">Продолжение таблицы </w:t>
       </w:r>
       <w:r>
@@ -1546,6 +1511,7 @@
                 <w:sz w:val="28"/>
                 <w:szCs w:val="28"/>
               </w:rPr>
+              <w:lastRenderedPageBreak/>
               <w:t>3</w:t>
             </w:r>
           </w:p>
@@ -2245,9 +2211,9 @@
         <w:lastRenderedPageBreak/>
         <w:drawing>
           <wp:inline distT="0" distB="0" distL="0" distR="0">
-            <wp:extent cx="9417842" cy="4327452"/>
-            <wp:effectExtent l="0" t="0" r="0" b="0"/>
-            <wp:docPr id="4" name="Рисунок 4" descr="C:\Users\Mikhail\Downloads\SADT Level2A1.png"/>
+            <wp:extent cx="9763897" cy="4488872"/>
+            <wp:effectExtent l="0" t="0" r="8890" b="6985"/>
+            <wp:docPr id="16" name="Рисунок 16" descr="C:\Users\Mikhail\Downloads\SADT Level2A1 (1).png"/>
             <wp:cNvGraphicFramePr>
               <a:graphicFrameLocks xmlns:a="http://schemas.openxmlformats.org/drawingml/2006/main" noChangeAspect="1"/>
             </wp:cNvGraphicFramePr>
@@ -2255,13 +2221,13 @@
               <a:graphicData uri="http://schemas.openxmlformats.org/drawingml/2006/picture">
                 <pic:pic xmlns:pic="http://schemas.openxmlformats.org/drawingml/2006/picture">
                   <pic:nvPicPr>
-                    <pic:cNvPr id="0" name="Picture 3" descr="C:\Users\Mikhail\Downloads\SADT Level2A1.png"/>
+                    <pic:cNvPr id="0" name="Picture 9" descr="C:\Users\Mikhail\Downloads\SADT Level2A1 (1).png"/>
                     <pic:cNvPicPr>
                       <a:picLocks noChangeAspect="1" noChangeArrowheads="1"/>
                     </pic:cNvPicPr>
                   </pic:nvPicPr>
                   <pic:blipFill>
-                    <a:blip r:embed="rId6">
+                    <a:blip r:embed="rId8">
                       <a:extLst>
                         <a:ext uri="{28A0092B-C50C-407E-A947-70E740481C1C}">
                           <a14:useLocalDpi xmlns:a14="http://schemas.microsoft.com/office/drawing/2010/main" val="0"/>
@@ -2276,7 +2242,7 @@
                   <pic:spPr bwMode="auto">
                     <a:xfrm>
                       <a:off x="0" y="0"/>
-                      <a:ext cx="9439643" cy="4337469"/>
+                      <a:ext cx="9790167" cy="4500950"/>
                     </a:xfrm>
                     <a:prstGeom prst="rect">
                       <a:avLst/>
@@ -2318,9 +2284,9 @@
         <w:lastRenderedPageBreak/>
         <w:drawing>
           <wp:inline distT="0" distB="0" distL="0" distR="0">
-            <wp:extent cx="9597703" cy="4603898"/>
-            <wp:effectExtent l="0" t="0" r="3810" b="6350"/>
-            <wp:docPr id="5" name="Рисунок 5" descr="C:\Users\Mikhail\Downloads\SADT Level2A3.png"/>
+            <wp:extent cx="9628689" cy="4619501"/>
+            <wp:effectExtent l="0" t="0" r="0" b="0"/>
+            <wp:docPr id="17" name="Рисунок 17" descr="C:\Users\Mikhail\Downloads\SADT Level2A3 (1).png"/>
             <wp:cNvGraphicFramePr>
               <a:graphicFrameLocks xmlns:a="http://schemas.openxmlformats.org/drawingml/2006/main" noChangeAspect="1"/>
             </wp:cNvGraphicFramePr>
@@ -2328,13 +2294,13 @@
               <a:graphicData uri="http://schemas.openxmlformats.org/drawingml/2006/picture">
                 <pic:pic xmlns:pic="http://schemas.openxmlformats.org/drawingml/2006/picture">
                   <pic:nvPicPr>
-                    <pic:cNvPr id="0" name="Picture 4" descr="C:\Users\Mikhail\Downloads\SADT Level2A3.png"/>
+                    <pic:cNvPr id="0" name="Picture 10" descr="C:\Users\Mikhail\Downloads\SADT Level2A3 (1).png"/>
                     <pic:cNvPicPr>
                       <a:picLocks noChangeAspect="1" noChangeArrowheads="1"/>
                     </pic:cNvPicPr>
                   </pic:nvPicPr>
                   <pic:blipFill>
-                    <a:blip r:embed="rId7">
+                    <a:blip r:embed="rId9">
                       <a:extLst>
                         <a:ext uri="{28A0092B-C50C-407E-A947-70E740481C1C}">
                           <a14:useLocalDpi xmlns:a14="http://schemas.microsoft.com/office/drawing/2010/main" val="0"/>
@@ -2349,7 +2315,7 @@
                   <pic:spPr bwMode="auto">
                     <a:xfrm>
                       <a:off x="0" y="0"/>
-                      <a:ext cx="9605217" cy="4607502"/>
+                      <a:ext cx="9641036" cy="4625425"/>
                     </a:xfrm>
                     <a:prstGeom prst="rect">
                       <a:avLst/>
@@ -2387,10 +2353,10 @@
         </w:rPr>
         <w:lastRenderedPageBreak/>
         <w:drawing>
-          <wp:inline distT="0" distB="0" distL="0" distR="0" wp14:anchorId="3D74143A" wp14:editId="2938C16D">
-            <wp:extent cx="5103495" cy="7517130"/>
-            <wp:effectExtent l="0" t="0" r="1905" b="7620"/>
-            <wp:docPr id="9" name="Рисунок 9" descr="C:\Users\Mikhail\Downloads\Class1.png"/>
+          <wp:inline distT="0" distB="0" distL="0" distR="0">
+            <wp:extent cx="8218967" cy="5581478"/>
+            <wp:effectExtent l="0" t="0" r="0" b="635"/>
+            <wp:docPr id="7" name="Рисунок 7" descr="C:\Users\Mikhail\Downloads\Class1 (1).png"/>
             <wp:cNvGraphicFramePr>
               <a:graphicFrameLocks xmlns:a="http://schemas.openxmlformats.org/drawingml/2006/main" noChangeAspect="1"/>
             </wp:cNvGraphicFramePr>
@@ -2398,13 +2364,13 @@
               <a:graphicData uri="http://schemas.openxmlformats.org/drawingml/2006/picture">
                 <pic:pic xmlns:pic="http://schemas.openxmlformats.org/drawingml/2006/picture">
                   <pic:nvPicPr>
-                    <pic:cNvPr id="0" name="Picture 8" descr="C:\Users\Mikhail\Downloads\Class1.png"/>
+                    <pic:cNvPr id="0" name="Picture 3" descr="C:\Users\Mikhail\Downloads\Class1 (1).png"/>
                     <pic:cNvPicPr>
                       <a:picLocks noChangeAspect="1" noChangeArrowheads="1"/>
                     </pic:cNvPicPr>
                   </pic:nvPicPr>
                   <pic:blipFill>
-                    <a:blip r:embed="rId8">
+                    <a:blip r:embed="rId10">
                       <a:extLst>
                         <a:ext uri="{28A0092B-C50C-407E-A947-70E740481C1C}">
                           <a14:useLocalDpi xmlns:a14="http://schemas.microsoft.com/office/drawing/2010/main" val="0"/>
@@ -2419,7 +2385,7 @@
                   <pic:spPr bwMode="auto">
                     <a:xfrm>
                       <a:off x="0" y="0"/>
-                      <a:ext cx="5103495" cy="7517130"/>
+                      <a:ext cx="8230249" cy="5589140"/>
                     </a:xfrm>
                     <a:prstGeom prst="rect">
                       <a:avLst/>
@@ -2435,75 +2401,8 @@
           </wp:inline>
         </w:drawing>
       </w:r>
-    </w:p>
-    <w:p>
-      <w:pPr>
-        <w:sectPr>
-          <w:pgSz w:w="11906" w:h="16838"/>
-          <w:pgMar w:top="1134" w:right="850" w:bottom="1134" w:left="1701" w:header="708" w:footer="708" w:gutter="0"/>
-          <w:cols w:space="708"/>
-          <w:docGrid w:linePitch="360"/>
-        </w:sectPr>
-      </w:pPr>
       <w:r>
-        <w:t>Классов 1</w:t>
-      </w:r>
-    </w:p>
-    <w:p/>
-    <w:p>
-      <w:r>
-        <w:rPr>
-          <w:noProof/>
-          <w:lang w:eastAsia="ru-RU"/>
-        </w:rPr>
-        <w:drawing>
-          <wp:inline distT="0" distB="0" distL="0" distR="0">
-            <wp:extent cx="8293395" cy="5353829"/>
-            <wp:effectExtent l="0" t="0" r="0" b="0"/>
-            <wp:docPr id="8" name="Рисунок 8" descr="C:\Users\Mikhail\Downloads\Class Diagram (1).png"/>
-            <wp:cNvGraphicFramePr>
-              <a:graphicFrameLocks xmlns:a="http://schemas.openxmlformats.org/drawingml/2006/main" noChangeAspect="1"/>
-            </wp:cNvGraphicFramePr>
-            <a:graphic xmlns:a="http://schemas.openxmlformats.org/drawingml/2006/main">
-              <a:graphicData uri="http://schemas.openxmlformats.org/drawingml/2006/picture">
-                <pic:pic xmlns:pic="http://schemas.openxmlformats.org/drawingml/2006/picture">
-                  <pic:nvPicPr>
-                    <pic:cNvPr id="0" name="Picture 7" descr="C:\Users\Mikhail\Downloads\Class Diagram (1).png"/>
-                    <pic:cNvPicPr>
-                      <a:picLocks noChangeAspect="1" noChangeArrowheads="1"/>
-                    </pic:cNvPicPr>
-                  </pic:nvPicPr>
-                  <pic:blipFill>
-                    <a:blip r:embed="rId9">
-                      <a:extLst>
-                        <a:ext uri="{28A0092B-C50C-407E-A947-70E740481C1C}">
-                          <a14:useLocalDpi xmlns:a14="http://schemas.microsoft.com/office/drawing/2010/main" val="0"/>
-                        </a:ext>
-                      </a:extLst>
-                    </a:blip>
-                    <a:srcRect/>
-                    <a:stretch>
-                      <a:fillRect/>
-                    </a:stretch>
-                  </pic:blipFill>
-                  <pic:spPr bwMode="auto">
-                    <a:xfrm>
-                      <a:off x="0" y="0"/>
-                      <a:ext cx="8318862" cy="5370269"/>
-                    </a:xfrm>
-                    <a:prstGeom prst="rect">
-                      <a:avLst/>
-                    </a:prstGeom>
-                    <a:noFill/>
-                    <a:ln>
-                      <a:noFill/>
-                    </a:ln>
-                  </pic:spPr>
-                </pic:pic>
-              </a:graphicData>
-            </a:graphic>
-          </wp:inline>
-        </w:drawing>
+        <w:t xml:space="preserve"> </w:t>
       </w:r>
     </w:p>
     <w:p>
@@ -2526,7 +2425,6 @@
         </w:tabs>
         <w:suppressAutoHyphens/>
         <w:spacing w:after="120" w:line="312" w:lineRule="auto"/>
-        <w:ind w:left="2155" w:hanging="2155"/>
         <w:jc w:val="both"/>
         <w:rPr>
           <w:rFonts w:ascii="Times New Roman" w:hAnsi="Times New Roman" w:cs="Times New Roman"/>
@@ -2587,12 +2485,6 @@
         <w:gridCol w:w="1510"/>
       </w:tblGrid>
       <w:tr>
-        <w:tblPrEx>
-          <w:tblCellMar>
-            <w:top w:w="0" w:type="dxa"/>
-            <w:bottom w:w="0" w:type="dxa"/>
-          </w:tblCellMar>
-        </w:tblPrEx>
         <w:tc>
           <w:tcPr>
             <w:tcW w:w="1560" w:type="dxa"/>
@@ -2703,12 +2595,6 @@
         </w:tc>
       </w:tr>
       <w:tr>
-        <w:tblPrEx>
-          <w:tblCellMar>
-            <w:top w:w="0" w:type="dxa"/>
-            <w:bottom w:w="0" w:type="dxa"/>
-          </w:tblCellMar>
-        </w:tblPrEx>
         <w:tc>
           <w:tcPr>
             <w:tcW w:w="1560" w:type="dxa"/>
@@ -2855,12 +2741,6 @@
         </w:tc>
       </w:tr>
       <w:tr>
-        <w:tblPrEx>
-          <w:tblCellMar>
-            <w:top w:w="0" w:type="dxa"/>
-            <w:bottom w:w="0" w:type="dxa"/>
-          </w:tblCellMar>
-        </w:tblPrEx>
         <w:tc>
           <w:tcPr>
             <w:tcW w:w="1560" w:type="dxa"/>
@@ -2968,12 +2848,6 @@
         </w:tc>
       </w:tr>
       <w:tr>
-        <w:tblPrEx>
-          <w:tblCellMar>
-            <w:top w:w="0" w:type="dxa"/>
-            <w:bottom w:w="0" w:type="dxa"/>
-          </w:tblCellMar>
-        </w:tblPrEx>
         <w:tc>
           <w:tcPr>
             <w:tcW w:w="1560" w:type="dxa"/>
@@ -3073,12 +2947,6 @@
         </w:tc>
       </w:tr>
       <w:tr>
-        <w:tblPrEx>
-          <w:tblCellMar>
-            <w:top w:w="0" w:type="dxa"/>
-            <w:bottom w:w="0" w:type="dxa"/>
-          </w:tblCellMar>
-        </w:tblPrEx>
         <w:tc>
           <w:tcPr>
             <w:tcW w:w="1560" w:type="dxa"/>
@@ -3177,12 +3045,6 @@
         </w:tc>
       </w:tr>
       <w:tr>
-        <w:tblPrEx>
-          <w:tblCellMar>
-            <w:top w:w="0" w:type="dxa"/>
-            <w:bottom w:w="0" w:type="dxa"/>
-          </w:tblCellMar>
-        </w:tblPrEx>
         <w:tc>
           <w:tcPr>
             <w:tcW w:w="1560" w:type="dxa"/>
@@ -3283,12 +3145,6 @@
         </w:tc>
       </w:tr>
       <w:tr>
-        <w:tblPrEx>
-          <w:tblCellMar>
-            <w:top w:w="0" w:type="dxa"/>
-            <w:bottom w:w="0" w:type="dxa"/>
-          </w:tblCellMar>
-        </w:tblPrEx>
         <w:tc>
           <w:tcPr>
             <w:tcW w:w="1560" w:type="dxa"/>
@@ -3389,12 +3245,6 @@
         </w:tc>
       </w:tr>
       <w:tr>
-        <w:tblPrEx>
-          <w:tblCellMar>
-            <w:top w:w="0" w:type="dxa"/>
-            <w:bottom w:w="0" w:type="dxa"/>
-          </w:tblCellMar>
-        </w:tblPrEx>
         <w:tc>
           <w:tcPr>
             <w:tcW w:w="1560" w:type="dxa"/>
@@ -3519,12 +3369,6 @@
         </w:tc>
       </w:tr>
       <w:tr>
-        <w:tblPrEx>
-          <w:tblCellMar>
-            <w:top w:w="0" w:type="dxa"/>
-            <w:bottom w:w="0" w:type="dxa"/>
-          </w:tblCellMar>
-        </w:tblPrEx>
         <w:tc>
           <w:tcPr>
             <w:tcW w:w="1560" w:type="dxa"/>
@@ -3647,12 +3491,6 @@
         </w:tc>
       </w:tr>
       <w:tr>
-        <w:tblPrEx>
-          <w:tblCellMar>
-            <w:top w:w="0" w:type="dxa"/>
-            <w:bottom w:w="0" w:type="dxa"/>
-          </w:tblCellMar>
-        </w:tblPrEx>
         <w:tc>
           <w:tcPr>
             <w:tcW w:w="1560" w:type="dxa"/>
@@ -3719,21 +3557,7 @@
                 <w:rFonts w:ascii="Times New Roman" w:hAnsi="Times New Roman" w:cs="Times New Roman"/>
                 <w:sz w:val="28"/>
               </w:rPr>
-              <w:t xml:space="preserve">Интерфейс </w:t>
-            </w:r>
-            <w:r>
-              <w:rPr>
-                <w:rFonts w:ascii="Times New Roman" w:hAnsi="Times New Roman" w:cs="Times New Roman"/>
-                <w:sz w:val="28"/>
-              </w:rPr>
-              <w:t>для связи программной части с средствами О</w:t>
-            </w:r>
-            <w:r>
-              <w:rPr>
-                <w:rFonts w:ascii="Times New Roman" w:hAnsi="Times New Roman" w:cs="Times New Roman"/>
-                <w:sz w:val="28"/>
-              </w:rPr>
-              <w:t>С для данных о сенсорах</w:t>
+              <w:t>Интерфейс для связи программной части с средствами ОС для данных о сенсорах</w:t>
             </w:r>
           </w:p>
         </w:tc>
@@ -3799,12 +3623,6 @@
         </w:tc>
       </w:tr>
       <w:tr>
-        <w:tblPrEx>
-          <w:tblCellMar>
-            <w:top w:w="0" w:type="dxa"/>
-            <w:bottom w:w="0" w:type="dxa"/>
-          </w:tblCellMar>
-        </w:tblPrEx>
         <w:tc>
           <w:tcPr>
             <w:tcW w:w="1560" w:type="dxa"/>
@@ -3928,12 +3746,6 @@
         </w:tc>
       </w:tr>
       <w:tr>
-        <w:tblPrEx>
-          <w:tblCellMar>
-            <w:top w:w="0" w:type="dxa"/>
-            <w:bottom w:w="0" w:type="dxa"/>
-          </w:tblCellMar>
-        </w:tblPrEx>
         <w:tc>
           <w:tcPr>
             <w:tcW w:w="1560" w:type="dxa"/>
@@ -4067,12 +3879,6 @@
         </w:tc>
       </w:tr>
       <w:tr>
-        <w:tblPrEx>
-          <w:tblCellMar>
-            <w:top w:w="0" w:type="dxa"/>
-            <w:bottom w:w="0" w:type="dxa"/>
-          </w:tblCellMar>
-        </w:tblPrEx>
         <w:tc>
           <w:tcPr>
             <w:tcW w:w="1560" w:type="dxa"/>
@@ -4223,18 +4029,36 @@
         </w:sectPr>
       </w:pPr>
     </w:p>
-    <w:p/>
     <w:p>
+      <w:pPr>
+        <w:tabs>
+          <w:tab w:val="left" w:pos="5325"/>
+        </w:tabs>
+        <w:suppressAutoHyphens/>
+        <w:spacing w:after="120" w:line="312" w:lineRule="auto"/>
+        <w:jc w:val="both"/>
+        <w:rPr>
+          <w:rFonts w:ascii="Times New Roman" w:hAnsi="Times New Roman" w:cs="Times New Roman"/>
+          <w:sz w:val="28"/>
+        </w:rPr>
+        <w:sectPr>
+          <w:pgSz w:w="16838" w:h="11906" w:orient="landscape"/>
+          <w:pgMar w:top="850" w:right="1134" w:bottom="1701" w:left="1134" w:header="708" w:footer="708" w:gutter="0"/>
+          <w:cols w:space="708"/>
+          <w:docGrid w:linePitch="360"/>
+        </w:sectPr>
+      </w:pPr>
       <w:r>
         <w:rPr>
           <w:noProof/>
           <w:lang w:eastAsia="ru-RU"/>
         </w:rPr>
+        <w:lastRenderedPageBreak/>
         <w:drawing>
-          <wp:inline distT="0" distB="0" distL="0" distR="0" wp14:anchorId="578A45D0" wp14:editId="6EA51773">
-            <wp:extent cx="7325833" cy="5309424"/>
-            <wp:effectExtent l="0" t="0" r="8890" b="5715"/>
-            <wp:docPr id="6" name="Рисунок 6" descr="C:\Users\Mikhail\Downloads\Sequence Diagram.png"/>
+          <wp:inline distT="0" distB="0" distL="0" distR="0" wp14:anchorId="01DF7A17" wp14:editId="755B713C">
+            <wp:extent cx="7968615" cy="6911340"/>
+            <wp:effectExtent l="0" t="0" r="0" b="3810"/>
+            <wp:docPr id="12" name="Рисунок 12" descr="C:\Users\Mikhail\Downloads\Sequence Diagram (1).png"/>
             <wp:cNvGraphicFramePr>
               <a:graphicFrameLocks xmlns:a="http://schemas.openxmlformats.org/drawingml/2006/main" noChangeAspect="1"/>
             </wp:cNvGraphicFramePr>
@@ -4242,13 +4066,13 @@
               <a:graphicData uri="http://schemas.openxmlformats.org/drawingml/2006/picture">
                 <pic:pic xmlns:pic="http://schemas.openxmlformats.org/drawingml/2006/picture">
                   <pic:nvPicPr>
-                    <pic:cNvPr id="0" name="Picture 5" descr="C:\Users\Mikhail\Downloads\Sequence Diagram.png"/>
+                    <pic:cNvPr id="0" name="Picture 5" descr="C:\Users\Mikhail\Downloads\Sequence Diagram (1).png"/>
                     <pic:cNvPicPr>
                       <a:picLocks noChangeAspect="1" noChangeArrowheads="1"/>
                     </pic:cNvPicPr>
                   </pic:nvPicPr>
                   <pic:blipFill>
-                    <a:blip r:embed="rId10">
+                    <a:blip r:embed="rId11">
                       <a:extLst>
                         <a:ext uri="{28A0092B-C50C-407E-A947-70E740481C1C}">
                           <a14:useLocalDpi xmlns:a14="http://schemas.microsoft.com/office/drawing/2010/main" val="0"/>
@@ -4263,7 +4087,7 @@
                   <pic:spPr bwMode="auto">
                     <a:xfrm>
                       <a:off x="0" y="0"/>
-                      <a:ext cx="7371049" cy="5342194"/>
+                      <a:ext cx="7968615" cy="6911340"/>
                     </a:xfrm>
                     <a:prstGeom prst="rect">
                       <a:avLst/>
@@ -4282,18 +4106,18 @@
     </w:p>
     <w:p>
       <w:pPr>
-        <w:sectPr>
-          <w:pgSz w:w="16838" w:h="11906" w:orient="landscape"/>
-          <w:pgMar w:top="850" w:right="1134" w:bottom="1701" w:left="1134" w:header="708" w:footer="708" w:gutter="0"/>
-          <w:cols w:space="708"/>
-          <w:docGrid w:linePitch="360"/>
-        </w:sectPr>
+        <w:tabs>
+          <w:tab w:val="left" w:pos="5325"/>
+        </w:tabs>
+        <w:suppressAutoHyphens/>
+        <w:spacing w:after="120" w:line="312" w:lineRule="auto"/>
+        <w:jc w:val="both"/>
+        <w:rPr>
+          <w:rFonts w:ascii="Times New Roman" w:hAnsi="Times New Roman" w:cs="Times New Roman"/>
+          <w:sz w:val="28"/>
+        </w:rPr>
       </w:pPr>
-      <w:r>
-        <w:t>Последовательностей</w:t>
-      </w:r>
     </w:p>
-    <w:p/>
     <w:p>
       <w:pPr>
         <w:tabs>
@@ -4313,7 +4137,14 @@
           <w:rFonts w:ascii="Times New Roman" w:hAnsi="Times New Roman" w:cs="Times New Roman"/>
           <w:sz w:val="28"/>
         </w:rPr>
-        <w:t xml:space="preserve">Таблица </w:t>
+        <w:t>Табли</w:t>
+      </w:r>
+      <w:r>
+        <w:rPr>
+          <w:rFonts w:ascii="Times New Roman" w:hAnsi="Times New Roman" w:cs="Times New Roman"/>
+          <w:sz w:val="28"/>
+        </w:rPr>
+        <w:t xml:space="preserve">ца </w:t>
       </w:r>
       <w:r>
         <w:rPr>
@@ -4387,7 +4218,7 @@
         </w:tc>
         <w:tc>
           <w:tcPr>
-            <w:tcW w:w="7482" w:type="dxa"/>
+            <w:tcW w:w="7216" w:type="dxa"/>
             <w:shd w:val="clear" w:color="auto" w:fill="auto"/>
           </w:tcPr>
           <w:p>
@@ -4449,7 +4280,7 @@
         </w:tc>
         <w:tc>
           <w:tcPr>
-            <w:tcW w:w="7482" w:type="dxa"/>
+            <w:tcW w:w="7216" w:type="dxa"/>
             <w:shd w:val="clear" w:color="auto" w:fill="auto"/>
           </w:tcPr>
           <w:p>
@@ -4519,7 +4350,7 @@
         </w:tc>
         <w:tc>
           <w:tcPr>
-            <w:tcW w:w="7482" w:type="dxa"/>
+            <w:tcW w:w="7216" w:type="dxa"/>
             <w:shd w:val="clear" w:color="auto" w:fill="auto"/>
           </w:tcPr>
           <w:p>
@@ -4621,7 +4452,7 @@
         </w:tc>
         <w:tc>
           <w:tcPr>
-            <w:tcW w:w="7482" w:type="dxa"/>
+            <w:tcW w:w="7216" w:type="dxa"/>
             <w:shd w:val="clear" w:color="auto" w:fill="auto"/>
           </w:tcPr>
           <w:p>
@@ -4683,7 +4514,7 @@
         </w:tc>
         <w:tc>
           <w:tcPr>
-            <w:tcW w:w="7482" w:type="dxa"/>
+            <w:tcW w:w="7216" w:type="dxa"/>
             <w:shd w:val="clear" w:color="auto" w:fill="auto"/>
           </w:tcPr>
           <w:p>
@@ -4789,7 +4620,7 @@
         </w:tc>
         <w:tc>
           <w:tcPr>
-            <w:tcW w:w="7482" w:type="dxa"/>
+            <w:tcW w:w="7216" w:type="dxa"/>
             <w:shd w:val="clear" w:color="auto" w:fill="auto"/>
           </w:tcPr>
           <w:p>
@@ -4867,7 +4698,7 @@
         </w:tc>
         <w:tc>
           <w:tcPr>
-            <w:tcW w:w="7482" w:type="dxa"/>
+            <w:tcW w:w="7216" w:type="dxa"/>
             <w:shd w:val="clear" w:color="auto" w:fill="auto"/>
           </w:tcPr>
           <w:p>
@@ -4897,6 +4728,61 @@
       </w:tr>
     </w:tbl>
     <w:p>
+      <w:r>
+        <w:rPr>
+          <w:noProof/>
+          <w:lang w:eastAsia="ru-RU"/>
+        </w:rPr>
+        <w:lastRenderedPageBreak/>
+        <w:drawing>
+          <wp:inline distT="0" distB="0" distL="0" distR="0">
+            <wp:extent cx="5940425" cy="5254286"/>
+            <wp:effectExtent l="0" t="0" r="3175" b="3810"/>
+            <wp:docPr id="18" name="Рисунок 18" descr="C:\Users\Mikhail\Downloads\Class ER (1).png"/>
+            <wp:cNvGraphicFramePr>
+              <a:graphicFrameLocks xmlns:a="http://schemas.openxmlformats.org/drawingml/2006/main" noChangeAspect="1"/>
+            </wp:cNvGraphicFramePr>
+            <a:graphic xmlns:a="http://schemas.openxmlformats.org/drawingml/2006/main">
+              <a:graphicData uri="http://schemas.openxmlformats.org/drawingml/2006/picture">
+                <pic:pic xmlns:pic="http://schemas.openxmlformats.org/drawingml/2006/picture">
+                  <pic:nvPicPr>
+                    <pic:cNvPr id="0" name="Picture 11" descr="C:\Users\Mikhail\Downloads\Class ER (1).png"/>
+                    <pic:cNvPicPr>
+                      <a:picLocks noChangeAspect="1" noChangeArrowheads="1"/>
+                    </pic:cNvPicPr>
+                  </pic:nvPicPr>
+                  <pic:blipFill>
+                    <a:blip r:embed="rId12">
+                      <a:extLst>
+                        <a:ext uri="{28A0092B-C50C-407E-A947-70E740481C1C}">
+                          <a14:useLocalDpi xmlns:a14="http://schemas.microsoft.com/office/drawing/2010/main" val="0"/>
+                        </a:ext>
+                      </a:extLst>
+                    </a:blip>
+                    <a:srcRect/>
+                    <a:stretch>
+                      <a:fillRect/>
+                    </a:stretch>
+                  </pic:blipFill>
+                  <pic:spPr bwMode="auto">
+                    <a:xfrm>
+                      <a:off x="0" y="0"/>
+                      <a:ext cx="5940425" cy="5254286"/>
+                    </a:xfrm>
+                    <a:prstGeom prst="rect">
+                      <a:avLst/>
+                    </a:prstGeom>
+                    <a:noFill/>
+                    <a:ln>
+                      <a:noFill/>
+                    </a:ln>
+                  </pic:spPr>
+                </pic:pic>
+              </a:graphicData>
+            </a:graphic>
+          </wp:inline>
+        </w:drawing>
+      </w:r>
       <w:bookmarkStart w:id="0" w:name="_GoBack"/>
       <w:bookmarkEnd w:id="0"/>
     </w:p>
@@ -4908,6 +4794,56 @@
     </w:sectPr>
   </w:body>
 </w:document>
+</file>
+
+<file path=word/endnotes.xml><?xml version="1.0" encoding="utf-8"?>
+<w:endnotes xmlns:wpc="http://schemas.microsoft.com/office/word/2010/wordprocessingCanvas" xmlns:mc="http://schemas.openxmlformats.org/markup-compatibility/2006" xmlns:o="urn:schemas-microsoft-com:office:office" xmlns:r="http://schemas.openxmlformats.org/officeDocument/2006/relationships" xmlns:m="http://schemas.openxmlformats.org/officeDocument/2006/math" xmlns:v="urn:schemas-microsoft-com:vml" xmlns:wp14="http://schemas.microsoft.com/office/word/2010/wordprocessingDrawing" xmlns:wp="http://schemas.openxmlformats.org/drawingml/2006/wordprocessingDrawing" xmlns:w10="urn:schemas-microsoft-com:office:word" xmlns:w="http://schemas.openxmlformats.org/wordprocessingml/2006/main" xmlns:w14="http://schemas.microsoft.com/office/word/2010/wordml" xmlns:w15="http://schemas.microsoft.com/office/word/2012/wordml" xmlns:wpg="http://schemas.microsoft.com/office/word/2010/wordprocessingGroup" xmlns:wpi="http://schemas.microsoft.com/office/word/2010/wordprocessingInk" xmlns:wne="http://schemas.microsoft.com/office/word/2006/wordml" xmlns:wps="http://schemas.microsoft.com/office/word/2010/wordprocessingShape" mc:Ignorable="w14 w15 wp14">
+  <w:endnote w:type="separator" w:id="-1">
+    <w:p>
+      <w:pPr>
+        <w:spacing w:after="0" w:line="240" w:lineRule="auto"/>
+      </w:pPr>
+      <w:r>
+        <w:separator/>
+      </w:r>
+    </w:p>
+  </w:endnote>
+  <w:endnote w:type="continuationSeparator" w:id="0">
+    <w:p>
+      <w:pPr>
+        <w:spacing w:after="0" w:line="240" w:lineRule="auto"/>
+      </w:pPr>
+      <w:r>
+        <w:continuationSeparator/>
+      </w:r>
+    </w:p>
+  </w:endnote>
+</w:endnotes>
+</file>
+
+<file path=word/footnotes.xml><?xml version="1.0" encoding="utf-8"?>
+<w:footnotes xmlns:wpc="http://schemas.microsoft.com/office/word/2010/wordprocessingCanvas" xmlns:mc="http://schemas.openxmlformats.org/markup-compatibility/2006" xmlns:o="urn:schemas-microsoft-com:office:office" xmlns:r="http://schemas.openxmlformats.org/officeDocument/2006/relationships" xmlns:m="http://schemas.openxmlformats.org/officeDocument/2006/math" xmlns:v="urn:schemas-microsoft-com:vml" xmlns:wp14="http://schemas.microsoft.com/office/word/2010/wordprocessingDrawing" xmlns:wp="http://schemas.openxmlformats.org/drawingml/2006/wordprocessingDrawing" xmlns:w10="urn:schemas-microsoft-com:office:word" xmlns:w="http://schemas.openxmlformats.org/wordprocessingml/2006/main" xmlns:w14="http://schemas.microsoft.com/office/word/2010/wordml" xmlns:w15="http://schemas.microsoft.com/office/word/2012/wordml" xmlns:wpg="http://schemas.microsoft.com/office/word/2010/wordprocessingGroup" xmlns:wpi="http://schemas.microsoft.com/office/word/2010/wordprocessingInk" xmlns:wne="http://schemas.microsoft.com/office/word/2006/wordml" xmlns:wps="http://schemas.microsoft.com/office/word/2010/wordprocessingShape" mc:Ignorable="w14 w15 wp14">
+  <w:footnote w:type="separator" w:id="-1">
+    <w:p>
+      <w:pPr>
+        <w:spacing w:after="0" w:line="240" w:lineRule="auto"/>
+      </w:pPr>
+      <w:r>
+        <w:separator/>
+      </w:r>
+    </w:p>
+  </w:footnote>
+  <w:footnote w:type="continuationSeparator" w:id="0">
+    <w:p>
+      <w:pPr>
+        <w:spacing w:after="0" w:line="240" w:lineRule="auto"/>
+      </w:pPr>
+      <w:r>
+        <w:continuationSeparator/>
+      </w:r>
+    </w:p>
+  </w:footnote>
+</w:footnotes>
 </file>
 
 <file path=word/styles.xml><?xml version="1.0" encoding="utf-8"?>
@@ -5330,6 +5266,50 @@
     <w:semiHidden/>
     <w:unhideWhenUsed/>
   </w:style>
+  <w:style w:type="paragraph" w:styleId="a3">
+    <w:name w:val="header"/>
+    <w:basedOn w:val="a"/>
+    <w:link w:val="a4"/>
+    <w:uiPriority w:val="99"/>
+    <w:unhideWhenUsed/>
+    <w:rsid w:val="00347321"/>
+    <w:pPr>
+      <w:tabs>
+        <w:tab w:val="center" w:pos="4677"/>
+        <w:tab w:val="right" w:pos="9355"/>
+      </w:tabs>
+      <w:spacing w:after="0" w:line="240" w:lineRule="auto"/>
+    </w:pPr>
+  </w:style>
+  <w:style w:type="character" w:customStyle="1" w:styleId="a4">
+    <w:name w:val="Верхний колонтитул Знак"/>
+    <w:basedOn w:val="a0"/>
+    <w:link w:val="a3"/>
+    <w:uiPriority w:val="99"/>
+    <w:rsid w:val="00347321"/>
+  </w:style>
+  <w:style w:type="paragraph" w:styleId="a5">
+    <w:name w:val="footer"/>
+    <w:basedOn w:val="a"/>
+    <w:link w:val="a6"/>
+    <w:uiPriority w:val="99"/>
+    <w:unhideWhenUsed/>
+    <w:rsid w:val="00347321"/>
+    <w:pPr>
+      <w:tabs>
+        <w:tab w:val="center" w:pos="4677"/>
+        <w:tab w:val="right" w:pos="9355"/>
+      </w:tabs>
+      <w:spacing w:after="0" w:line="240" w:lineRule="auto"/>
+    </w:pPr>
+  </w:style>
+  <w:style w:type="character" w:customStyle="1" w:styleId="a6">
+    <w:name w:val="Нижний колонтитул Знак"/>
+    <w:basedOn w:val="a0"/>
+    <w:link w:val="a5"/>
+    <w:uiPriority w:val="99"/>
+    <w:rsid w:val="00347321"/>
+  </w:style>
 </w:styles>
 </file>
 

</xml_diff>

<commit_message>
Added functional to fix accidental destroy; update docs
</commit_message>
<xml_diff>
--- a/doc/diagrams.docx
+++ b/doc/diagrams.docx
@@ -314,18 +314,8 @@
                 <w:szCs w:val="28"/>
               </w:rPr>
               <w:noBreakHyphen/>
-              <w:t xml:space="preserve"> </w:t>
-            </w:r>
-            <w:proofErr w:type="spellStart"/>
-            <w:r>
-              <w:rPr>
-                <w:rFonts w:ascii="Times New Roman" w:hAnsi="Times New Roman" w:cs="Times New Roman"/>
-                <w:sz w:val="28"/>
-                <w:szCs w:val="28"/>
-              </w:rPr>
-              <w:t>цессы</w:t>
-            </w:r>
-            <w:proofErr w:type="spellEnd"/>
+              <w:t xml:space="preserve"> цессы</w:t>
+            </w:r>
           </w:p>
           <w:p>
             <w:pPr>
@@ -351,23 +341,13 @@
                 <w:szCs w:val="28"/>
               </w:rPr>
             </w:pPr>
-            <w:proofErr w:type="spellStart"/>
-            <w:r>
-              <w:rPr>
-                <w:rFonts w:ascii="Times New Roman" w:hAnsi="Times New Roman" w:cs="Times New Roman"/>
-                <w:sz w:val="28"/>
-                <w:szCs w:val="28"/>
-              </w:rPr>
-              <w:t>Наименова</w:t>
-            </w:r>
-            <w:proofErr w:type="spellEnd"/>
-            <w:r>
-              <w:rPr>
-                <w:rFonts w:ascii="Times New Roman" w:hAnsi="Times New Roman" w:cs="Times New Roman"/>
-                <w:sz w:val="28"/>
-                <w:szCs w:val="28"/>
-              </w:rPr>
-              <w:t xml:space="preserve"> </w:t>
+            <w:r>
+              <w:rPr>
+                <w:rFonts w:ascii="Times New Roman" w:hAnsi="Times New Roman" w:cs="Times New Roman"/>
+                <w:sz w:val="28"/>
+                <w:szCs w:val="28"/>
+              </w:rPr>
+              <w:t xml:space="preserve">Наименова </w:t>
             </w:r>
             <w:r>
               <w:rPr>
@@ -376,25 +356,7 @@
                 <w:szCs w:val="28"/>
               </w:rPr>
               <w:noBreakHyphen/>
-              <w:t xml:space="preserve"> </w:t>
-            </w:r>
-            <w:proofErr w:type="spellStart"/>
-            <w:r>
-              <w:rPr>
-                <w:rFonts w:ascii="Times New Roman" w:hAnsi="Times New Roman" w:cs="Times New Roman"/>
-                <w:sz w:val="28"/>
-                <w:szCs w:val="28"/>
-              </w:rPr>
-              <w:t>ние</w:t>
-            </w:r>
-            <w:proofErr w:type="spellEnd"/>
-            <w:r>
-              <w:rPr>
-                <w:rFonts w:ascii="Times New Roman" w:hAnsi="Times New Roman" w:cs="Times New Roman"/>
-                <w:sz w:val="28"/>
-                <w:szCs w:val="28"/>
-              </w:rPr>
-              <w:t xml:space="preserve"> опера </w:t>
+              <w:t xml:space="preserve"> ние опера </w:t>
             </w:r>
             <w:r>
               <w:rPr>
@@ -403,43 +365,7 @@
                 <w:szCs w:val="28"/>
               </w:rPr>
               <w:noBreakHyphen/>
-              <w:t xml:space="preserve"> </w:t>
-            </w:r>
-            <w:proofErr w:type="spellStart"/>
-            <w:r>
-              <w:rPr>
-                <w:rFonts w:ascii="Times New Roman" w:hAnsi="Times New Roman" w:cs="Times New Roman"/>
-                <w:sz w:val="28"/>
-                <w:szCs w:val="28"/>
-              </w:rPr>
-              <w:t>ции</w:t>
-            </w:r>
-            <w:proofErr w:type="spellEnd"/>
-            <w:r>
-              <w:rPr>
-                <w:rFonts w:ascii="Times New Roman" w:hAnsi="Times New Roman" w:cs="Times New Roman"/>
-                <w:sz w:val="28"/>
-                <w:szCs w:val="28"/>
-              </w:rPr>
-              <w:t xml:space="preserve"> (</w:t>
-            </w:r>
-            <w:proofErr w:type="spellStart"/>
-            <w:r>
-              <w:rPr>
-                <w:rFonts w:ascii="Times New Roman" w:hAnsi="Times New Roman" w:cs="Times New Roman"/>
-                <w:sz w:val="28"/>
-                <w:szCs w:val="28"/>
-              </w:rPr>
-              <w:t>акти</w:t>
-            </w:r>
-            <w:proofErr w:type="spellEnd"/>
-            <w:r>
-              <w:rPr>
-                <w:rFonts w:ascii="Times New Roman" w:hAnsi="Times New Roman" w:cs="Times New Roman"/>
-                <w:sz w:val="28"/>
-                <w:szCs w:val="28"/>
-              </w:rPr>
-              <w:t xml:space="preserve"> </w:t>
+              <w:t xml:space="preserve"> ции (акти </w:t>
             </w:r>
             <w:r>
               <w:rPr>
@@ -448,43 +374,7 @@
                 <w:szCs w:val="28"/>
               </w:rPr>
               <w:noBreakHyphen/>
-              <w:t xml:space="preserve"> </w:t>
-            </w:r>
-            <w:proofErr w:type="spellStart"/>
-            <w:r>
-              <w:rPr>
-                <w:rFonts w:ascii="Times New Roman" w:hAnsi="Times New Roman" w:cs="Times New Roman"/>
-                <w:sz w:val="28"/>
-                <w:szCs w:val="28"/>
-              </w:rPr>
-              <w:t>вности</w:t>
-            </w:r>
-            <w:proofErr w:type="spellEnd"/>
-            <w:r>
-              <w:rPr>
-                <w:rFonts w:ascii="Times New Roman" w:hAnsi="Times New Roman" w:cs="Times New Roman"/>
-                <w:sz w:val="28"/>
-                <w:szCs w:val="28"/>
-              </w:rPr>
-              <w:t xml:space="preserve">, </w:t>
-            </w:r>
-            <w:proofErr w:type="spellStart"/>
-            <w:r>
-              <w:rPr>
-                <w:rFonts w:ascii="Times New Roman" w:hAnsi="Times New Roman" w:cs="Times New Roman"/>
-                <w:sz w:val="28"/>
-                <w:szCs w:val="28"/>
-              </w:rPr>
-              <w:t>дея</w:t>
-            </w:r>
-            <w:proofErr w:type="spellEnd"/>
-            <w:r>
-              <w:rPr>
-                <w:rFonts w:ascii="Times New Roman" w:hAnsi="Times New Roman" w:cs="Times New Roman"/>
-                <w:sz w:val="28"/>
-                <w:szCs w:val="28"/>
-              </w:rPr>
-              <w:t xml:space="preserve"> </w:t>
+              <w:t xml:space="preserve"> вности, дея </w:t>
             </w:r>
             <w:r>
               <w:rPr>
@@ -493,25 +383,7 @@
                 <w:szCs w:val="28"/>
               </w:rPr>
               <w:noBreakHyphen/>
-              <w:t xml:space="preserve"> </w:t>
-            </w:r>
-            <w:proofErr w:type="spellStart"/>
-            <w:r>
-              <w:rPr>
-                <w:rFonts w:ascii="Times New Roman" w:hAnsi="Times New Roman" w:cs="Times New Roman"/>
-                <w:sz w:val="28"/>
-                <w:szCs w:val="28"/>
-              </w:rPr>
-              <w:t>тельности</w:t>
-            </w:r>
-            <w:proofErr w:type="spellEnd"/>
-            <w:r>
-              <w:rPr>
-                <w:rFonts w:ascii="Times New Roman" w:hAnsi="Times New Roman" w:cs="Times New Roman"/>
-                <w:sz w:val="28"/>
-                <w:szCs w:val="28"/>
-              </w:rPr>
-              <w:t>)</w:t>
+              <w:t xml:space="preserve"> тельности)</w:t>
             </w:r>
           </w:p>
         </w:tc>
@@ -569,25 +441,7 @@
                 <w:sz w:val="28"/>
                 <w:szCs w:val="28"/>
               </w:rPr>
-              <w:t>Входы (</w:t>
-            </w:r>
-            <w:proofErr w:type="spellStart"/>
-            <w:r>
-              <w:rPr>
-                <w:rFonts w:ascii="Times New Roman" w:hAnsi="Times New Roman" w:cs="Times New Roman"/>
-                <w:sz w:val="28"/>
-                <w:szCs w:val="28"/>
-              </w:rPr>
-              <w:t>докуме</w:t>
-            </w:r>
-            <w:proofErr w:type="spellEnd"/>
-            <w:r>
-              <w:rPr>
-                <w:rFonts w:ascii="Times New Roman" w:hAnsi="Times New Roman" w:cs="Times New Roman"/>
-                <w:sz w:val="28"/>
-                <w:szCs w:val="28"/>
-              </w:rPr>
-              <w:t xml:space="preserve"> </w:t>
+              <w:t xml:space="preserve">Входы (докуме </w:t>
             </w:r>
             <w:r>
               <w:rPr>
@@ -596,25 +450,7 @@
                 <w:szCs w:val="28"/>
               </w:rPr>
               <w:noBreakHyphen/>
-              <w:t xml:space="preserve"> </w:t>
-            </w:r>
-            <w:proofErr w:type="spellStart"/>
-            <w:r>
-              <w:rPr>
-                <w:rFonts w:ascii="Times New Roman" w:hAnsi="Times New Roman" w:cs="Times New Roman"/>
-                <w:sz w:val="28"/>
-                <w:szCs w:val="28"/>
-              </w:rPr>
-              <w:t>нты</w:t>
-            </w:r>
-            <w:proofErr w:type="spellEnd"/>
-            <w:r>
-              <w:rPr>
-                <w:rFonts w:ascii="Times New Roman" w:hAnsi="Times New Roman" w:cs="Times New Roman"/>
-                <w:sz w:val="28"/>
-                <w:szCs w:val="28"/>
-              </w:rPr>
-              <w:t xml:space="preserve">, дан </w:t>
+              <w:t xml:space="preserve"> нты, дан </w:t>
             </w:r>
             <w:r>
               <w:rPr>
@@ -623,25 +459,7 @@
                 <w:szCs w:val="28"/>
               </w:rPr>
               <w:noBreakHyphen/>
-              <w:t xml:space="preserve"> </w:t>
-            </w:r>
-            <w:proofErr w:type="spellStart"/>
-            <w:r>
-              <w:rPr>
-                <w:rFonts w:ascii="Times New Roman" w:hAnsi="Times New Roman" w:cs="Times New Roman"/>
-                <w:sz w:val="28"/>
-                <w:szCs w:val="28"/>
-              </w:rPr>
-              <w:t>ные</w:t>
-            </w:r>
-            <w:proofErr w:type="spellEnd"/>
-            <w:r>
-              <w:rPr>
-                <w:rFonts w:ascii="Times New Roman" w:hAnsi="Times New Roman" w:cs="Times New Roman"/>
-                <w:sz w:val="28"/>
-                <w:szCs w:val="28"/>
-              </w:rPr>
-              <w:t>, мате – риалы, др.)</w:t>
+              <w:t xml:space="preserve"> ные, мате – риалы, др.)</w:t>
             </w:r>
           </w:p>
         </w:tc>
@@ -707,25 +525,7 @@
                 <w:szCs w:val="28"/>
               </w:rPr>
               <w:noBreakHyphen/>
-              <w:t xml:space="preserve"> </w:t>
-            </w:r>
-            <w:proofErr w:type="spellStart"/>
-            <w:r>
-              <w:rPr>
-                <w:rFonts w:ascii="Times New Roman" w:hAnsi="Times New Roman" w:cs="Times New Roman"/>
-                <w:sz w:val="28"/>
-                <w:szCs w:val="28"/>
-              </w:rPr>
-              <w:t>ственный</w:t>
-            </w:r>
-            <w:proofErr w:type="spellEnd"/>
-            <w:r>
-              <w:rPr>
-                <w:rFonts w:ascii="Times New Roman" w:hAnsi="Times New Roman" w:cs="Times New Roman"/>
-                <w:sz w:val="28"/>
-                <w:szCs w:val="28"/>
-              </w:rPr>
-              <w:t xml:space="preserve"> за операцию механизм реализации)</w:t>
+              <w:t xml:space="preserve"> ственный за операцию механизм реализации)</w:t>
             </w:r>
           </w:p>
         </w:tc>
@@ -959,43 +759,7 @@
                 <w:sz w:val="28"/>
                 <w:szCs w:val="28"/>
               </w:rPr>
-              <w:t xml:space="preserve">текущей конфигурацией и </w:t>
-            </w:r>
-            <w:proofErr w:type="spellStart"/>
-            <w:r>
-              <w:rPr>
-                <w:rFonts w:ascii="Times New Roman" w:hAnsi="Times New Roman" w:cs="Times New Roman"/>
-                <w:sz w:val="28"/>
-                <w:szCs w:val="28"/>
-              </w:rPr>
-              <w:t>валидацией</w:t>
-            </w:r>
-            <w:proofErr w:type="spellEnd"/>
-            <w:r>
-              <w:rPr>
-                <w:rFonts w:ascii="Times New Roman" w:hAnsi="Times New Roman" w:cs="Times New Roman"/>
-                <w:sz w:val="28"/>
-                <w:szCs w:val="28"/>
-              </w:rPr>
-              <w:t xml:space="preserve"> запроса. Завершается после </w:t>
-            </w:r>
-            <w:proofErr w:type="spellStart"/>
-            <w:r>
-              <w:rPr>
-                <w:rFonts w:ascii="Times New Roman" w:hAnsi="Times New Roman" w:cs="Times New Roman"/>
-                <w:sz w:val="28"/>
-                <w:szCs w:val="28"/>
-              </w:rPr>
-              <w:t>валидации</w:t>
-            </w:r>
-            <w:proofErr w:type="spellEnd"/>
-            <w:r>
-              <w:rPr>
-                <w:rFonts w:ascii="Times New Roman" w:hAnsi="Times New Roman" w:cs="Times New Roman"/>
-                <w:sz w:val="28"/>
-                <w:szCs w:val="28"/>
-              </w:rPr>
-              <w:t xml:space="preserve"> и проверки запр</w:t>
+              <w:t>текущей конфигурацией и валидацией запроса. Завершается после валидации и проверки запр</w:t>
             </w:r>
             <w:r>
               <w:rPr>
@@ -1052,23 +816,13 @@
                 <w:szCs w:val="28"/>
               </w:rPr>
             </w:pPr>
-            <w:proofErr w:type="spellStart"/>
-            <w:r>
-              <w:rPr>
-                <w:rFonts w:ascii="Times New Roman" w:hAnsi="Times New Roman" w:cs="Times New Roman"/>
-                <w:sz w:val="28"/>
-                <w:szCs w:val="28"/>
-              </w:rPr>
-              <w:t>Провалидированный</w:t>
-            </w:r>
-            <w:proofErr w:type="spellEnd"/>
-            <w:r>
-              <w:rPr>
-                <w:rFonts w:ascii="Times New Roman" w:hAnsi="Times New Roman" w:cs="Times New Roman"/>
-                <w:sz w:val="28"/>
-                <w:szCs w:val="28"/>
-              </w:rPr>
-              <w:t xml:space="preserve"> запрос</w:t>
+            <w:r>
+              <w:rPr>
+                <w:rFonts w:ascii="Times New Roman" w:hAnsi="Times New Roman" w:cs="Times New Roman"/>
+                <w:sz w:val="28"/>
+                <w:szCs w:val="28"/>
+              </w:rPr>
+              <w:t>Провалидированный запрос</w:t>
             </w:r>
           </w:p>
         </w:tc>
@@ -1188,25 +942,7 @@
                 <w:sz w:val="28"/>
                 <w:szCs w:val="28"/>
               </w:rPr>
-              <w:t xml:space="preserve">после </w:t>
-            </w:r>
-            <w:proofErr w:type="spellStart"/>
-            <w:r>
-              <w:rPr>
-                <w:rFonts w:ascii="Times New Roman" w:hAnsi="Times New Roman" w:cs="Times New Roman"/>
-                <w:sz w:val="28"/>
-                <w:szCs w:val="28"/>
-              </w:rPr>
-              <w:t>валидации</w:t>
-            </w:r>
-            <w:proofErr w:type="spellEnd"/>
-            <w:r>
-              <w:rPr>
-                <w:rFonts w:ascii="Times New Roman" w:hAnsi="Times New Roman" w:cs="Times New Roman"/>
-                <w:sz w:val="28"/>
-                <w:szCs w:val="28"/>
-              </w:rPr>
-              <w:t xml:space="preserve"> внешнего запроса</w:t>
+              <w:t>после валидации внешнего запроса</w:t>
             </w:r>
           </w:p>
         </w:tc>
@@ -1230,45 +966,16 @@
                 <w:sz w:val="28"/>
                 <w:szCs w:val="28"/>
               </w:rPr>
-              <w:t xml:space="preserve">Регламентируется </w:t>
-            </w:r>
-            <w:proofErr w:type="spellStart"/>
-            <w:r>
-              <w:rPr>
-                <w:rFonts w:ascii="Times New Roman" w:hAnsi="Times New Roman" w:cs="Times New Roman"/>
-                <w:sz w:val="28"/>
-                <w:szCs w:val="28"/>
-              </w:rPr>
-              <w:t>валидацией</w:t>
-            </w:r>
-            <w:proofErr w:type="spellEnd"/>
-            <w:r>
-              <w:rPr>
-                <w:rFonts w:ascii="Times New Roman" w:hAnsi="Times New Roman" w:cs="Times New Roman"/>
-                <w:sz w:val="28"/>
-                <w:szCs w:val="28"/>
-              </w:rPr>
-              <w:t xml:space="preserve"> полученных данных от </w:t>
-            </w:r>
-            <w:proofErr w:type="spellStart"/>
-            <w:r>
-              <w:rPr>
-                <w:rFonts w:ascii="Times New Roman" w:hAnsi="Times New Roman" w:cs="Times New Roman"/>
-                <w:sz w:val="28"/>
-                <w:szCs w:val="28"/>
-                <w:lang w:val="en-US"/>
-              </w:rPr>
-              <w:t>gps</w:t>
-            </w:r>
-            <w:proofErr w:type="spellEnd"/>
-            <w:r>
-              <w:rPr>
-                <w:rFonts w:ascii="Times New Roman" w:hAnsi="Times New Roman" w:cs="Times New Roman"/>
-                <w:sz w:val="28"/>
-                <w:szCs w:val="28"/>
-                <w:lang w:val="en-US"/>
-              </w:rPr>
-              <w:t>-</w:t>
+              <w:t xml:space="preserve">Регламентируется валидацией полученных данных от </w:t>
+            </w:r>
+            <w:r>
+              <w:rPr>
+                <w:rFonts w:ascii="Times New Roman" w:hAnsi="Times New Roman" w:cs="Times New Roman"/>
+                <w:sz w:val="28"/>
+                <w:szCs w:val="28"/>
+                <w:lang w:val="en-US"/>
+              </w:rPr>
+              <w:t>gps-</w:t>
             </w:r>
             <w:r>
               <w:rPr>
@@ -1393,18 +1100,8 @@
                 <w:sz w:val="28"/>
                 <w:szCs w:val="28"/>
               </w:rPr>
-              <w:t xml:space="preserve">отвечает мобильное устройство, на котором установлено </w:t>
-            </w:r>
-            <w:proofErr w:type="gramStart"/>
-            <w:r>
-              <w:rPr>
-                <w:rFonts w:ascii="Times New Roman" w:hAnsi="Times New Roman" w:cs="Times New Roman"/>
-                <w:sz w:val="28"/>
-                <w:szCs w:val="28"/>
-              </w:rPr>
-              <w:t xml:space="preserve">приложение и </w:t>
-            </w:r>
-            <w:proofErr w:type="spellStart"/>
+              <w:t xml:space="preserve">отвечает мобильное устройство, на котором установлено приложение и </w:t>
+            </w:r>
             <w:r>
               <w:rPr>
                 <w:rFonts w:ascii="Times New Roman" w:hAnsi="Times New Roman" w:cs="Times New Roman"/>
@@ -1414,8 +1111,6 @@
               </w:rPr>
               <w:t>gps-спутники</w:t>
             </w:r>
-            <w:proofErr w:type="spellEnd"/>
-            <w:proofErr w:type="gramEnd"/>
             <w:r>
               <w:rPr>
                 <w:rFonts w:ascii="Times New Roman" w:hAnsi="Times New Roman" w:cs="Times New Roman"/>
@@ -1581,25 +1276,7 @@
                 <w:sz w:val="28"/>
                 <w:szCs w:val="28"/>
               </w:rPr>
-              <w:t xml:space="preserve">Регламентируется текущей конфигурацией и </w:t>
-            </w:r>
-            <w:proofErr w:type="spellStart"/>
-            <w:r>
-              <w:rPr>
-                <w:rFonts w:ascii="Times New Roman" w:hAnsi="Times New Roman" w:cs="Times New Roman"/>
-                <w:sz w:val="28"/>
-                <w:szCs w:val="28"/>
-              </w:rPr>
-              <w:t>валидацией</w:t>
-            </w:r>
-            <w:proofErr w:type="spellEnd"/>
-            <w:r>
-              <w:rPr>
-                <w:rFonts w:ascii="Times New Roman" w:hAnsi="Times New Roman" w:cs="Times New Roman"/>
-                <w:sz w:val="28"/>
-                <w:szCs w:val="28"/>
-              </w:rPr>
-              <w:t xml:space="preserve"> данных из базы</w:t>
+              <w:t>Регламентируется текущей конфигурацией и валидацией данных из базы</w:t>
             </w:r>
             <w:r>
               <w:rPr>
@@ -1815,23 +1492,13 @@
               </w:rPr>
               <w:t xml:space="preserve">Регламентируется </w:t>
             </w:r>
-            <w:proofErr w:type="spellStart"/>
-            <w:r>
-              <w:rPr>
-                <w:rFonts w:ascii="Times New Roman" w:hAnsi="Times New Roman" w:cs="Times New Roman"/>
-                <w:sz w:val="28"/>
-                <w:szCs w:val="28"/>
-              </w:rPr>
-              <w:t>валидацией</w:t>
-            </w:r>
-            <w:proofErr w:type="spellEnd"/>
-            <w:r>
-              <w:rPr>
-                <w:rFonts w:ascii="Times New Roman" w:hAnsi="Times New Roman" w:cs="Times New Roman"/>
-                <w:sz w:val="28"/>
-                <w:szCs w:val="28"/>
-              </w:rPr>
-              <w:t xml:space="preserve"> входящий данных и конфигурацией для </w:t>
+            <w:r>
+              <w:rPr>
+                <w:rFonts w:ascii="Times New Roman" w:hAnsi="Times New Roman" w:cs="Times New Roman"/>
+                <w:sz w:val="28"/>
+                <w:szCs w:val="28"/>
+              </w:rPr>
+              <w:t xml:space="preserve">валидацией входящий данных и конфигурацией для </w:t>
             </w:r>
             <w:r>
               <w:rPr>
@@ -1957,18 +1624,8 @@
                 <w:sz w:val="28"/>
                 <w:szCs w:val="28"/>
               </w:rPr>
-              <w:t xml:space="preserve"> с принимающим и приложением </w:t>
-            </w:r>
-            <w:proofErr w:type="spellStart"/>
-            <w:r>
-              <w:rPr>
-                <w:rFonts w:ascii="Times New Roman" w:hAnsi="Times New Roman" w:cs="Times New Roman"/>
-                <w:sz w:val="28"/>
-                <w:szCs w:val="28"/>
-              </w:rPr>
-              <w:t>отрисовки</w:t>
-            </w:r>
-            <w:proofErr w:type="spellEnd"/>
+              <w:t xml:space="preserve"> с принимающим и приложением отрисовки</w:t>
+            </w:r>
           </w:p>
         </w:tc>
       </w:tr>
@@ -2071,23 +1728,13 @@
               </w:rPr>
               <w:t xml:space="preserve">Регламентируется </w:t>
             </w:r>
-            <w:proofErr w:type="spellStart"/>
-            <w:r>
-              <w:rPr>
-                <w:rFonts w:ascii="Times New Roman" w:hAnsi="Times New Roman" w:cs="Times New Roman"/>
-                <w:sz w:val="28"/>
-                <w:szCs w:val="28"/>
-              </w:rPr>
-              <w:t>валидацией</w:t>
-            </w:r>
-            <w:proofErr w:type="spellEnd"/>
-            <w:r>
-              <w:rPr>
-                <w:rFonts w:ascii="Times New Roman" w:hAnsi="Times New Roman" w:cs="Times New Roman"/>
-                <w:sz w:val="28"/>
-                <w:szCs w:val="28"/>
-              </w:rPr>
-              <w:t xml:space="preserve"> запроса и текущей конфигурацией</w:t>
+            <w:r>
+              <w:rPr>
+                <w:rFonts w:ascii="Times New Roman" w:hAnsi="Times New Roman" w:cs="Times New Roman"/>
+                <w:sz w:val="28"/>
+                <w:szCs w:val="28"/>
+              </w:rPr>
+              <w:t>валидацией запроса и текущей конфигурацией</w:t>
             </w:r>
             <w:r>
               <w:rPr>
@@ -2616,7 +2263,6 @@
                 <w:lang w:val="en-US"/>
               </w:rPr>
             </w:pPr>
-            <w:proofErr w:type="spellStart"/>
             <w:r>
               <w:rPr>
                 <w:rFonts w:ascii="Times New Roman" w:hAnsi="Times New Roman" w:cs="Times New Roman"/>
@@ -2625,7 +2271,6 @@
               </w:rPr>
               <w:t>MainActivity</w:t>
             </w:r>
-            <w:proofErr w:type="spellEnd"/>
           </w:p>
         </w:tc>
         <w:tc>
@@ -2756,7 +2401,6 @@
                 <w:lang w:val="en-US"/>
               </w:rPr>
             </w:pPr>
-            <w:proofErr w:type="spellStart"/>
             <w:r>
               <w:rPr>
                 <w:rFonts w:ascii="Times New Roman" w:hAnsi="Times New Roman" w:cs="Times New Roman"/>
@@ -2765,7 +2409,6 @@
               </w:rPr>
               <w:t>LocationService</w:t>
             </w:r>
-            <w:proofErr w:type="spellEnd"/>
           </w:p>
         </w:tc>
         <w:tc>
@@ -2863,7 +2506,6 @@
                 <w:lang w:val="en-US"/>
               </w:rPr>
             </w:pPr>
-            <w:proofErr w:type="spellStart"/>
             <w:r>
               <w:rPr>
                 <w:rFonts w:ascii="Times New Roman" w:hAnsi="Times New Roman" w:cs="Times New Roman"/>
@@ -2872,7 +2514,6 @@
               </w:rPr>
               <w:t>LogicManager</w:t>
             </w:r>
-            <w:proofErr w:type="spellEnd"/>
           </w:p>
         </w:tc>
         <w:tc>
@@ -3060,7 +2701,6 @@
                 <w:lang w:val="en-US"/>
               </w:rPr>
             </w:pPr>
-            <w:proofErr w:type="spellStart"/>
             <w:r>
               <w:rPr>
                 <w:rFonts w:ascii="Times New Roman" w:hAnsi="Times New Roman" w:cs="Times New Roman"/>
@@ -3069,7 +2709,6 @@
               </w:rPr>
               <w:t>IBattery</w:t>
             </w:r>
-            <w:proofErr w:type="spellEnd"/>
           </w:p>
         </w:tc>
         <w:tc>
@@ -3208,7 +2847,6 @@
                 <w:lang w:val="en-US"/>
               </w:rPr>
             </w:pPr>
-            <w:proofErr w:type="spellStart"/>
             <w:r>
               <w:rPr>
                 <w:rFonts w:ascii="Times New Roman" w:hAnsi="Times New Roman" w:cs="Times New Roman"/>
@@ -3217,7 +2855,6 @@
               </w:rPr>
               <w:t>EventSensor</w:t>
             </w:r>
-            <w:proofErr w:type="spellEnd"/>
           </w:p>
         </w:tc>
         <w:tc>
@@ -3266,7 +2903,6 @@
                 <w:lang w:val="en-US"/>
               </w:rPr>
             </w:pPr>
-            <w:proofErr w:type="spellStart"/>
             <w:r>
               <w:rPr>
                 <w:rFonts w:ascii="Times New Roman" w:hAnsi="Times New Roman" w:cs="Times New Roman"/>
@@ -3275,7 +2911,6 @@
               </w:rPr>
               <w:t>UdpServer</w:t>
             </w:r>
-            <w:proofErr w:type="spellEnd"/>
           </w:p>
         </w:tc>
         <w:tc>
@@ -3512,7 +3147,6 @@
                 <w:lang w:val="en-US"/>
               </w:rPr>
             </w:pPr>
-            <w:proofErr w:type="spellStart"/>
             <w:r>
               <w:rPr>
                 <w:rFonts w:ascii="Times New Roman" w:hAnsi="Times New Roman" w:cs="Times New Roman"/>
@@ -3529,7 +3163,6 @@
               </w:rPr>
               <w:t>orEventListener</w:t>
             </w:r>
-            <w:proofErr w:type="spellEnd"/>
           </w:p>
         </w:tc>
         <w:tc>
@@ -3644,7 +3277,6 @@
                 <w:lang w:val="en-US"/>
               </w:rPr>
             </w:pPr>
-            <w:proofErr w:type="spellStart"/>
             <w:r>
               <w:rPr>
                 <w:rFonts w:ascii="Times New Roman" w:hAnsi="Times New Roman" w:cs="Times New Roman"/>
@@ -3653,7 +3285,6 @@
               </w:rPr>
               <w:t>SensorListener</w:t>
             </w:r>
-            <w:proofErr w:type="spellEnd"/>
           </w:p>
         </w:tc>
         <w:tc>
@@ -3767,7 +3398,6 @@
                 <w:lang w:val="en-US"/>
               </w:rPr>
             </w:pPr>
-            <w:proofErr w:type="spellStart"/>
             <w:r>
               <w:rPr>
                 <w:rFonts w:ascii="Times New Roman" w:hAnsi="Times New Roman" w:cs="Times New Roman"/>
@@ -3776,7 +3406,6 @@
               </w:rPr>
               <w:t>ILocationListener</w:t>
             </w:r>
-            <w:proofErr w:type="spellEnd"/>
           </w:p>
         </w:tc>
         <w:tc>
@@ -3804,17 +3433,8 @@
                 <w:rFonts w:ascii="Times New Roman" w:hAnsi="Times New Roman" w:cs="Times New Roman"/>
                 <w:sz w:val="28"/>
               </w:rPr>
-              <w:t xml:space="preserve">Интерфейс для связи программной части с средствами ОС для данных о </w:t>
-            </w:r>
-            <w:proofErr w:type="spellStart"/>
-            <w:r>
-              <w:rPr>
-                <w:rFonts w:ascii="Times New Roman" w:hAnsi="Times New Roman" w:cs="Times New Roman"/>
-                <w:sz w:val="28"/>
-              </w:rPr>
-              <w:t>геопозиции</w:t>
-            </w:r>
-            <w:proofErr w:type="spellEnd"/>
+              <w:t>Интерфейс для связи программной части с средствами ОС для данных о геопозиции</w:t>
+            </w:r>
           </w:p>
         </w:tc>
         <w:tc>
@@ -3900,7 +3520,6 @@
                 <w:lang w:val="en-US"/>
               </w:rPr>
             </w:pPr>
-            <w:proofErr w:type="spellStart"/>
             <w:r>
               <w:rPr>
                 <w:rFonts w:ascii="Times New Roman" w:hAnsi="Times New Roman" w:cs="Times New Roman"/>
@@ -3909,7 +3528,6 @@
               </w:rPr>
               <w:t>LocationListener</w:t>
             </w:r>
-            <w:proofErr w:type="spellEnd"/>
           </w:p>
         </w:tc>
         <w:tc>
@@ -3937,17 +3555,8 @@
                 <w:rFonts w:ascii="Times New Roman" w:hAnsi="Times New Roman" w:cs="Times New Roman"/>
                 <w:sz w:val="28"/>
               </w:rPr>
-              <w:t xml:space="preserve">Класс, имплементирующий интерфейс получения данных о </w:t>
-            </w:r>
-            <w:proofErr w:type="spellStart"/>
-            <w:r>
-              <w:rPr>
-                <w:rFonts w:ascii="Times New Roman" w:hAnsi="Times New Roman" w:cs="Times New Roman"/>
-                <w:sz w:val="28"/>
-              </w:rPr>
-              <w:t>геопозиции</w:t>
-            </w:r>
-            <w:proofErr w:type="spellEnd"/>
+              <w:t>Класс, имплементирующий интерфейс получения данных о геопозиции</w:t>
+            </w:r>
           </w:p>
         </w:tc>
         <w:tc>
@@ -4266,7 +3875,6 @@
                 <w:szCs w:val="28"/>
               </w:rPr>
             </w:pPr>
-            <w:proofErr w:type="spellStart"/>
             <w:r>
               <w:rPr>
                 <w:rFonts w:ascii="Times New Roman" w:hAnsi="Times New Roman" w:cs="Times New Roman"/>
@@ -4275,7 +3883,6 @@
               </w:rPr>
               <w:t>MainActivity</w:t>
             </w:r>
-            <w:proofErr w:type="spellEnd"/>
           </w:p>
         </w:tc>
         <w:tc>
@@ -4336,7 +3943,6 @@
                 <w:szCs w:val="28"/>
               </w:rPr>
             </w:pPr>
-            <w:proofErr w:type="spellStart"/>
             <w:r>
               <w:rPr>
                 <w:rFonts w:ascii="Times New Roman" w:hAnsi="Times New Roman" w:cs="Times New Roman"/>
@@ -4345,7 +3951,6 @@
               </w:rPr>
               <w:t>LocationService</w:t>
             </w:r>
-            <w:proofErr w:type="spellEnd"/>
           </w:p>
         </w:tc>
         <w:tc>
@@ -4438,7 +4043,6 @@
                 <w:szCs w:val="28"/>
               </w:rPr>
             </w:pPr>
-            <w:proofErr w:type="spellStart"/>
             <w:r>
               <w:rPr>
                 <w:rFonts w:ascii="Times New Roman" w:hAnsi="Times New Roman" w:cs="Times New Roman"/>
@@ -4447,7 +4051,6 @@
               </w:rPr>
               <w:t>LogicManager</w:t>
             </w:r>
-            <w:proofErr w:type="spellEnd"/>
           </w:p>
         </w:tc>
         <w:tc>
@@ -4500,7 +4103,6 @@
                 <w:szCs w:val="28"/>
               </w:rPr>
             </w:pPr>
-            <w:proofErr w:type="spellStart"/>
             <w:r>
               <w:rPr>
                 <w:rFonts w:ascii="Times New Roman" w:hAnsi="Times New Roman" w:cs="Times New Roman"/>
@@ -4509,7 +4111,6 @@
               </w:rPr>
               <w:t>LocationListener</w:t>
             </w:r>
-            <w:proofErr w:type="spellEnd"/>
           </w:p>
         </w:tc>
         <w:tc>
@@ -4539,25 +4140,14 @@
               </w:rPr>
               <w:t xml:space="preserve">Выполняет работу приложения с </w:t>
             </w:r>
-            <w:proofErr w:type="spellStart"/>
-            <w:r>
-              <w:rPr>
-                <w:rFonts w:ascii="Times New Roman" w:hAnsi="Times New Roman" w:cs="Times New Roman"/>
-                <w:sz w:val="28"/>
-                <w:szCs w:val="28"/>
-                <w:lang w:val="en-US"/>
-              </w:rPr>
-              <w:t>gps</w:t>
-            </w:r>
-            <w:proofErr w:type="spellEnd"/>
-            <w:r>
-              <w:rPr>
-                <w:rFonts w:ascii="Times New Roman" w:hAnsi="Times New Roman" w:cs="Times New Roman"/>
-                <w:sz w:val="28"/>
-                <w:szCs w:val="28"/>
-                <w:lang w:val="en-US"/>
-              </w:rPr>
-              <w:t>-</w:t>
+            <w:r>
+              <w:rPr>
+                <w:rFonts w:ascii="Times New Roman" w:hAnsi="Times New Roman" w:cs="Times New Roman"/>
+                <w:sz w:val="28"/>
+                <w:szCs w:val="28"/>
+                <w:lang w:val="en-US"/>
+              </w:rPr>
+              <w:t>gps-</w:t>
             </w:r>
             <w:r>
               <w:rPr>
@@ -4606,7 +4196,6 @@
                 <w:szCs w:val="28"/>
               </w:rPr>
             </w:pPr>
-            <w:proofErr w:type="spellStart"/>
             <w:r>
               <w:rPr>
                 <w:rFonts w:ascii="Times New Roman" w:hAnsi="Times New Roman" w:cs="Times New Roman"/>
@@ -4615,7 +4204,6 @@
               </w:rPr>
               <w:t>SensorListener</w:t>
             </w:r>
-            <w:proofErr w:type="spellEnd"/>
           </w:p>
         </w:tc>
         <w:tc>
@@ -4684,7 +4272,6 @@
                 <w:szCs w:val="28"/>
               </w:rPr>
             </w:pPr>
-            <w:proofErr w:type="spellStart"/>
             <w:r>
               <w:rPr>
                 <w:rFonts w:ascii="Times New Roman" w:hAnsi="Times New Roman" w:cs="Times New Roman"/>
@@ -4693,7 +4280,6 @@
               </w:rPr>
               <w:t>UdpServer</w:t>
             </w:r>
-            <w:proofErr w:type="spellEnd"/>
           </w:p>
         </w:tc>
         <w:tc>
@@ -4736,9 +4322,9 @@
         <w:lastRenderedPageBreak/>
         <w:drawing>
           <wp:inline distT="0" distB="0" distL="0" distR="0">
-            <wp:extent cx="5940425" cy="5254286"/>
-            <wp:effectExtent l="0" t="0" r="3175" b="3810"/>
-            <wp:docPr id="18" name="Рисунок 18" descr="C:\Users\Mikhail\Downloads\Class ER (1).png"/>
+            <wp:extent cx="5940425" cy="5275505"/>
+            <wp:effectExtent l="0" t="0" r="3175" b="1905"/>
+            <wp:docPr id="1" name="Рисунок 1" descr="C:\Users\Mikhail\Downloads\Class ER (2).png"/>
             <wp:cNvGraphicFramePr>
               <a:graphicFrameLocks xmlns:a="http://schemas.openxmlformats.org/drawingml/2006/main" noChangeAspect="1"/>
             </wp:cNvGraphicFramePr>
@@ -4746,7 +4332,7 @@
               <a:graphicData uri="http://schemas.openxmlformats.org/drawingml/2006/picture">
                 <pic:pic xmlns:pic="http://schemas.openxmlformats.org/drawingml/2006/picture">
                   <pic:nvPicPr>
-                    <pic:cNvPr id="0" name="Picture 11" descr="C:\Users\Mikhail\Downloads\Class ER (1).png"/>
+                    <pic:cNvPr id="0" name="Picture 1" descr="C:\Users\Mikhail\Downloads\Class ER (2).png"/>
                     <pic:cNvPicPr>
                       <a:picLocks noChangeAspect="1" noChangeArrowheads="1"/>
                     </pic:cNvPicPr>
@@ -4767,7 +4353,7 @@
                   <pic:spPr bwMode="auto">
                     <a:xfrm>
                       <a:off x="0" y="0"/>
-                      <a:ext cx="5940425" cy="5254286"/>
+                      <a:ext cx="5940425" cy="5275505"/>
                     </a:xfrm>
                     <a:prstGeom prst="rect">
                       <a:avLst/>
@@ -5243,6 +4829,7 @@
   <w:style w:type="character" w:default="1" w:styleId="a0">
     <w:name w:val="Default Paragraph Font"/>
     <w:uiPriority w:val="1"/>
+    <w:semiHidden/>
     <w:unhideWhenUsed/>
   </w:style>
   <w:style w:type="table" w:default="1" w:styleId="a1">

</xml_diff>